<commit_message>
Last correction before diploma
</commit_message>
<xml_diff>
--- a/Curriculum Vitae ZVV.docx
+++ b/Curriculum Vitae ZVV.docx
@@ -251,6 +251,14 @@
                 <w:lang w:val="en-US"/>
               </w:rPr>
             </w:pPr>
+            <w:r>
+              <w:rPr>
+                <w:rFonts w:cs="Times New Roman"/>
+                <w:szCs w:val="28"/>
+                <w:lang w:val="en-US"/>
+              </w:rPr>
+              <w:t>Contacts:</w:t>
+            </w:r>
           </w:p>
           <w:p>
             <w:pPr>
@@ -263,6 +271,71 @@
                 <w:lang w:val="en-US"/>
               </w:rPr>
             </w:pPr>
+            <w:r>
+              <w:rPr>
+                <w:rFonts w:cs="Times New Roman"/>
+                <w:szCs w:val="28"/>
+                <w:lang w:val="en-US"/>
+              </w:rPr>
+              <w:t xml:space="preserve">e-mail: </w:t>
+            </w:r>
+            <w:hyperlink r:id="rId5" w:history="1">
+              <w:r>
+                <w:rPr>
+                  <w:rStyle w:val="a4"/>
+                  <w:rFonts w:cs="Times New Roman"/>
+                  <w:szCs w:val="28"/>
+                  <w:lang w:val="en-US"/>
+                </w:rPr>
+                <w:t>vvzakharenkov@mail.ru</w:t>
+              </w:r>
+            </w:hyperlink>
+          </w:p>
+          <w:p>
+            <w:pPr>
+              <w:tabs>
+                <w:tab w:val="left" w:pos="2127"/>
+              </w:tabs>
+              <w:rPr>
+                <w:rFonts w:cs="Times New Roman"/>
+                <w:szCs w:val="28"/>
+                <w:lang w:val="en-US"/>
+              </w:rPr>
+            </w:pPr>
+            <w:r>
+              <w:rPr>
+                <w:rFonts w:cs="Times New Roman"/>
+                <w:szCs w:val="28"/>
+                <w:lang w:val="en-US"/>
+              </w:rPr>
+              <w:t>Phone: +375 29 7730645</w:t>
+            </w:r>
+          </w:p>
+          <w:p>
+            <w:pPr>
+              <w:tabs>
+                <w:tab w:val="left" w:pos="2127"/>
+              </w:tabs>
+              <w:rPr>
+                <w:rFonts w:cs="Times New Roman"/>
+                <w:szCs w:val="28"/>
+                <w:lang w:val="en-US"/>
+              </w:rPr>
+            </w:pPr>
+          </w:p>
+          <w:p>
+            <w:pPr>
+              <w:tabs>
+                <w:tab w:val="left" w:pos="2127"/>
+              </w:tabs>
+              <w:rPr>
+                <w:rFonts w:cs="Times New Roman"/>
+                <w:szCs w:val="28"/>
+                <w:lang w:val="en-US"/>
+              </w:rPr>
+            </w:pPr>
+            <w:bookmarkStart w:id="0" w:name="_GoBack"/>
+            <w:bookmarkEnd w:id="0"/>
           </w:p>
         </w:tc>
       </w:tr>
@@ -322,7 +395,7 @@
           <w:lang w:val="en-US"/>
         </w:rPr>
       </w:pPr>
-      <w:bookmarkStart w:id="0" w:name="OLE_LINK1"/>
+      <w:bookmarkStart w:id="1" w:name="OLE_LINK1"/>
       <w:r>
         <w:rPr>
           <w:rFonts w:cs="Times New Roman"/>
@@ -377,7 +450,7 @@
         <w:t>.</w:t>
       </w:r>
     </w:p>
-    <w:bookmarkEnd w:id="0"/>
+    <w:bookmarkEnd w:id="1"/>
     <w:p>
       <w:pPr>
         <w:tabs>
@@ -1377,8 +1450,6 @@
         </w:rPr>
         <w:t>s</w:t>
       </w:r>
-      <w:bookmarkStart w:id="1" w:name="_GoBack"/>
-      <w:bookmarkEnd w:id="1"/>
       <w:r>
         <w:rPr>
           <w:rFonts w:cs="Times New Roman"/>
@@ -4519,6 +4590,17 @@
       </w:tblBorders>
     </w:tblPr>
   </w:style>
+  <w:style w:type="character" w:styleId="a4">
+    <w:name w:val="Hyperlink"/>
+    <w:basedOn w:val="a0"/>
+    <w:uiPriority w:val="99"/>
+    <w:unhideWhenUsed/>
+    <w:rsid w:val="007670DA"/>
+    <w:rPr>
+      <w:color w:val="0563C1" w:themeColor="hyperlink"/>
+      <w:u w:val="single"/>
+    </w:rPr>
+  </w:style>
 </w:styles>
 </file>
 

</xml_diff>